<commit_message>
Changes in type 1 communitation
</commit_message>
<xml_diff>
--- a/Poruke-koordinator-peer.docx
+++ b/Poruke-koordinator-peer.docx
@@ -255,7 +255,13 @@
         </w:numPr>
       </w:pPr>
       <w:r>
-        <w:t>Ostale vrijednosti su prazne</w:t>
+        <w:t xml:space="preserve">Prvi argument predstavlja IP adresu samog </w:t>
+      </w:r>
+      <w:r>
+        <w:t>č</w:t>
+      </w:r>
+      <w:r>
+        <w:t>vora</w:t>
       </w:r>
     </w:p>
     <w:p>
@@ -267,6 +273,116 @@
         </w:numPr>
       </w:pPr>
       <w:r>
+        <w:t xml:space="preserve">Drugi argument predstavlja port samog </w:t>
+      </w:r>
+      <w:r>
+        <w:t>č</w:t>
+      </w:r>
+      <w:r>
+        <w:t>vora</w:t>
+      </w:r>
+    </w:p>
+    <w:p>
+      <w:pPr>
+        <w:pStyle w:val="Odlomakpopisa"/>
+        <w:numPr>
+          <w:ilvl w:val="1"/>
+          <w:numId w:val="2"/>
+        </w:numPr>
+      </w:pPr>
+      <w:r>
+        <w:t>Razlog za</w:t>
+      </w:r>
+      <w:r>
+        <w:t>š</w:t>
+      </w:r>
+      <w:r>
+        <w:t xml:space="preserve">to moramo slati IP adresu i port </w:t>
+      </w:r>
+      <w:r>
+        <w:t>č</w:t>
+      </w:r>
+      <w:r>
+        <w:t xml:space="preserve">vora, je taj </w:t>
+      </w:r>
+      <w:r>
+        <w:t>š</w:t>
+      </w:r>
+      <w:r>
+        <w:t xml:space="preserve">to za komunikaciju sa koordinatorom, </w:t>
+      </w:r>
+      <w:r>
+        <w:t>č</w:t>
+      </w:r>
+      <w:r>
+        <w:t xml:space="preserve">vor koristi drugi </w:t>
+      </w:r>
+      <w:proofErr w:type="spellStart"/>
+      <w:r>
+        <w:t>socket</w:t>
+      </w:r>
+      <w:proofErr w:type="spellEnd"/>
+      <w:r>
+        <w:t xml:space="preserve"> koji ima, vrlo vjerojatno istu </w:t>
+      </w:r>
+      <w:proofErr w:type="spellStart"/>
+      <w:r>
+        <w:t>ip</w:t>
+      </w:r>
+      <w:proofErr w:type="spellEnd"/>
+      <w:r>
+        <w:t xml:space="preserve"> adresu, ali druga</w:t>
+      </w:r>
+      <w:r>
+        <w:t>č</w:t>
+      </w:r>
+      <w:r>
+        <w:t>iji port(</w:t>
+      </w:r>
+      <w:proofErr w:type="spellStart"/>
+      <w:r>
+        <w:t>socket</w:t>
+      </w:r>
+      <w:proofErr w:type="spellEnd"/>
+      <w:r>
+        <w:t xml:space="preserve"> koji koristi </w:t>
+      </w:r>
+      <w:r>
+        <w:t>„</w:t>
+      </w:r>
+      <w:r>
+        <w:t>javnu adresu i port</w:t>
+      </w:r>
+      <w:r>
+        <w:t>“</w:t>
+      </w:r>
+      <w:r>
+        <w:t xml:space="preserve"> koristi se kao </w:t>
+      </w:r>
+      <w:proofErr w:type="spellStart"/>
+      <w:r>
+        <w:t>listener</w:t>
+      </w:r>
+      <w:proofErr w:type="spellEnd"/>
+      <w:r>
+        <w:t xml:space="preserve"> za dolaze</w:t>
+      </w:r>
+      <w:r>
+        <w:t>ć</w:t>
+      </w:r>
+      <w:r>
+        <w:t>e poruke)</w:t>
+      </w:r>
+    </w:p>
+    <w:p>
+      <w:pPr>
+        <w:pStyle w:val="Odlomakpopisa"/>
+        <w:numPr>
+          <w:ilvl w:val="1"/>
+          <w:numId w:val="2"/>
+        </w:numPr>
+      </w:pPr>
+      <w:r>
         <w:t xml:space="preserve">Izgled stringa (bez navodnih znakova): </w:t>
       </w:r>
       <w:r>
@@ -276,8 +392,13 @@
         <w:t>1;</w:t>
       </w:r>
       <w:r>
+        <w:t>ip_adresa;port</w:t>
+      </w:r>
+      <w:r>
         <w:t>“</w:t>
       </w:r>
+      <w:bookmarkStart w:id="0" w:name="_GoBack"/>
+      <w:bookmarkEnd w:id="0"/>
     </w:p>
     <w:p>
       <w:pPr>
@@ -447,15 +568,7 @@
         <w:t>“</w:t>
       </w:r>
       <w:r>
-        <w:t xml:space="preserve"> (ip_adresa i </w:t>
-      </w:r>
-      <w:proofErr w:type="spellStart"/>
-      <w:r>
-        <w:t>port</w:t>
-      </w:r>
-      <w:proofErr w:type="spellEnd"/>
-      <w:r>
-        <w:t xml:space="preserve"> nedostupnog </w:t>
+        <w:t xml:space="preserve"> (ip_adresa i port nedostupnog </w:t>
       </w:r>
       <w:r>
         <w:t>č</w:t>
@@ -463,8 +576,6 @@
       <w:r>
         <w:t>vora)</w:t>
       </w:r>
-      <w:bookmarkStart w:id="0" w:name="_GoBack"/>
-      <w:bookmarkEnd w:id="0"/>
     </w:p>
     <w:sectPr>
       <w:pgSz w:w="12240" w:h="15840"/>

</xml_diff>